<commit_message>
Adding more benchmark domains
</commit_message>
<xml_diff>
--- a/Benchmarks/BAI-Case-activities/queries-CaseActivities.docx
+++ b/Benchmarks/BAI-Case-activities/queries-CaseActivities.docx
@@ -1,6 +1,6 @@
 
 <file path=word/document.xml><?xml version="1.0" encoding="utf-8"?>
-<w:document xmlns:wpc="http://schemas.microsoft.com/office/word/2010/wordprocessingCanvas" xmlns:cx="http://schemas.microsoft.com/office/drawing/2014/chartex" xmlns:cx1="http://schemas.microsoft.com/office/drawing/2015/9/8/chartex" xmlns:cx2="http://schemas.microsoft.com/office/drawing/2015/10/21/chartex" xmlns:cx3="http://schemas.microsoft.com/office/drawing/2016/5/9/chartex" xmlns:cx4="http://schemas.microsoft.com/office/drawing/2016/5/10/chartex" xmlns:cx5="http://schemas.microsoft.com/office/drawing/2016/5/11/chartex" xmlns:cx6="http://schemas.microsoft.com/office/drawing/2016/5/12/chartex" xmlns:cx7="http://schemas.microsoft.com/office/drawing/2016/5/13/chartex" xmlns:cx8="http://schemas.microsoft.com/office/drawing/2016/5/14/chartex" xmlns:mc="http://schemas.openxmlformats.org/markup-compatibility/2006" xmlns:aink="http://schemas.microsoft.com/office/drawing/2016/ink" xmlns:am3d="http://schemas.microsoft.com/office/drawing/2017/model3d" xmlns:o="urn:schemas-microsoft-com:office:office" xmlns:r="http://schemas.openxmlformats.org/officeDocument/2006/relationships" xmlns:m="http://schemas.openxmlformats.org/officeDocument/2006/math" xmlns:v="urn:schemas-microsoft-com:vml" xmlns:wp14="http://schemas.microsoft.com/office/word/2010/wordprocessingDrawing" xmlns:wp="http://schemas.openxmlformats.org/drawingml/2006/wordprocessingDrawing" xmlns:w10="urn:schemas-microsoft-com:office:word" xmlns:w="http://schemas.openxmlformats.org/wordprocessingml/2006/main" xmlns:w14="http://schemas.microsoft.com/office/word/2010/wordml" xmlns:w15="http://schemas.microsoft.com/office/word/2012/wordml" xmlns:w16cid="http://schemas.microsoft.com/office/word/2016/wordml/cid" xmlns:w16se="http://schemas.microsoft.com/office/word/2015/wordml/symex" xmlns:wpg="http://schemas.microsoft.com/office/word/2010/wordprocessingGroup" xmlns:wpi="http://schemas.microsoft.com/office/word/2010/wordprocessingInk" xmlns:wne="http://schemas.microsoft.com/office/word/2006/wordml" xmlns:wps="http://schemas.microsoft.com/office/word/2010/wordprocessingShape" mc:Ignorable="w14 w15 w16se w16cid wp14">
+<w:document xmlns:wpc="http://schemas.microsoft.com/office/word/2010/wordprocessingCanvas" xmlns:cx="http://schemas.microsoft.com/office/drawing/2014/chartex" xmlns:cx1="http://schemas.microsoft.com/office/drawing/2015/9/8/chartex" xmlns:cx2="http://schemas.microsoft.com/office/drawing/2015/10/21/chartex" xmlns:cx3="http://schemas.microsoft.com/office/drawing/2016/5/9/chartex" xmlns:cx4="http://schemas.microsoft.com/office/drawing/2016/5/10/chartex" xmlns:cx5="http://schemas.microsoft.com/office/drawing/2016/5/11/chartex" xmlns:cx6="http://schemas.microsoft.com/office/drawing/2016/5/12/chartex" xmlns:cx7="http://schemas.microsoft.com/office/drawing/2016/5/13/chartex" xmlns:cx8="http://schemas.microsoft.com/office/drawing/2016/5/14/chartex" xmlns:mc="http://schemas.openxmlformats.org/markup-compatibility/2006" xmlns:aink="http://schemas.microsoft.com/office/drawing/2016/ink" xmlns:am3d="http://schemas.microsoft.com/office/drawing/2017/model3d" xmlns:o="urn:schemas-microsoft-com:office:office" xmlns:r="http://schemas.openxmlformats.org/officeDocument/2006/relationships" xmlns:m="http://schemas.openxmlformats.org/officeDocument/2006/math" xmlns:v="urn:schemas-microsoft-com:vml" xmlns:wp14="http://schemas.microsoft.com/office/word/2010/wordprocessingDrawing" xmlns:wp="http://schemas.openxmlformats.org/drawingml/2006/wordprocessingDrawing" xmlns:w10="urn:schemas-microsoft-com:office:word" xmlns:w="http://schemas.openxmlformats.org/wordprocessingml/2006/main" xmlns:w14="http://schemas.microsoft.com/office/word/2010/wordml" xmlns:w15="http://schemas.microsoft.com/office/word/2012/wordml" xmlns:w16cex="http://schemas.microsoft.com/office/word/2018/wordml/cex" xmlns:w16cid="http://schemas.microsoft.com/office/word/2016/wordml/cid" xmlns:w16="http://schemas.microsoft.com/office/word/2018/wordml" xmlns:w16se="http://schemas.microsoft.com/office/word/2015/wordml/symex" xmlns:wpg="http://schemas.microsoft.com/office/word/2010/wordprocessingGroup" xmlns:wpi="http://schemas.microsoft.com/office/word/2010/wordprocessingInk" xmlns:wne="http://schemas.microsoft.com/office/word/2006/wordml" xmlns:wps="http://schemas.microsoft.com/office/word/2010/wordprocessingShape" mc:Ignorable="w14 w15 w16se w16cid w16 w16cex wp14">
   <w:body>
     <w:p>
       <w:pPr>
@@ -10,8 +10,6 @@
           <w:szCs w:val="32"/>
         </w:rPr>
       </w:pPr>
-      <w:bookmarkStart w:id="0" w:name="_GoBack"/>
-      <w:bookmarkEnd w:id="0"/>
     </w:p>
     <w:tbl>
       <w:tblPr>
@@ -162,51 +160,39 @@
               <w:ind w:firstLineChars="0"/>
             </w:pPr>
             <w:r>
+              <w:t>Tell me all states in loan processing</w:t>
+            </w:r>
+          </w:p>
+          <w:p>
+            <w:pPr>
+              <w:pStyle w:val="ListParagraph"/>
+              <w:numPr>
+                <w:ilvl w:val="0"/>
+                <w:numId w:val="10"/>
+              </w:numPr>
+              <w:ind w:firstLineChars="0"/>
+            </w:pPr>
+            <w:r>
               <w:rPr>
                 <w:rFonts w:hint="eastAsia"/>
               </w:rPr>
               <w:t>s</w:t>
             </w:r>
             <w:r>
-              <w:t>how me the total number of documents.</w:t>
-            </w:r>
-          </w:p>
-          <w:p>
-            <w:pPr>
-              <w:pStyle w:val="ListParagraph"/>
-              <w:numPr>
-                <w:ilvl w:val="0"/>
-                <w:numId w:val="10"/>
-              </w:numPr>
-              <w:ind w:firstLineChars="0"/>
-            </w:pPr>
-            <w:r>
-              <w:rPr>
-                <w:rFonts w:hint="eastAsia"/>
-              </w:rPr>
-              <w:t>S</w:t>
-            </w:r>
-            <w:r>
-              <w:t>how me all data</w:t>
-            </w:r>
-          </w:p>
-          <w:p>
-            <w:pPr>
-              <w:pStyle w:val="ListParagraph"/>
-              <w:numPr>
-                <w:ilvl w:val="0"/>
-                <w:numId w:val="10"/>
-              </w:numPr>
-              <w:ind w:firstLineChars="0"/>
-            </w:pPr>
-            <w:r>
-              <w:rPr>
-                <w:rFonts w:hint="eastAsia"/>
-              </w:rPr>
-              <w:t>S</w:t>
-            </w:r>
-            <w:r>
-              <w:t>how me all versions</w:t>
+              <w:t>how me the data on all events</w:t>
+            </w:r>
+          </w:p>
+          <w:p>
+            <w:pPr>
+              <w:pStyle w:val="ListParagraph"/>
+              <w:numPr>
+                <w:ilvl w:val="0"/>
+                <w:numId w:val="10"/>
+              </w:numPr>
+              <w:ind w:firstLineChars="0"/>
+            </w:pPr>
+            <w:r>
+              <w:t>tell me about all loan types</w:t>
             </w:r>
           </w:p>
         </w:tc>
@@ -228,6 +214,681 @@
                 <w:szCs w:val="20"/>
               </w:rPr>
               <w:t>Data Value filters</w:t>
+            </w:r>
+          </w:p>
+        </w:tc>
+        <w:tc>
+          <w:tcPr>
+            <w:tcW w:w="6293" w:type="dxa"/>
+          </w:tcPr>
+          <w:p>
+            <w:pPr>
+              <w:pStyle w:val="ListParagraph"/>
+              <w:numPr>
+                <w:ilvl w:val="0"/>
+                <w:numId w:val="10"/>
+              </w:numPr>
+              <w:ind w:firstLineChars="0"/>
+            </w:pPr>
+            <w:r>
+              <w:t>show me data housing loans</w:t>
+            </w:r>
+          </w:p>
+          <w:p>
+            <w:pPr>
+              <w:pStyle w:val="ListParagraph"/>
+              <w:numPr>
+                <w:ilvl w:val="0"/>
+                <w:numId w:val="10"/>
+              </w:numPr>
+              <w:ind w:firstLineChars="0"/>
+            </w:pPr>
+            <w:r>
+              <w:t xml:space="preserve">can you show me all the current events about gather </w:t>
+            </w:r>
+            <w:proofErr w:type="gramStart"/>
+            <w:r>
+              <w:t>info</w:t>
+            </w:r>
+            <w:proofErr w:type="gramEnd"/>
+            <w:r>
+              <w:t xml:space="preserve"> </w:t>
+            </w:r>
+          </w:p>
+          <w:p>
+            <w:pPr>
+              <w:pStyle w:val="ListParagraph"/>
+              <w:numPr>
+                <w:ilvl w:val="0"/>
+                <w:numId w:val="10"/>
+              </w:numPr>
+              <w:ind w:firstLineChars="0"/>
+            </w:pPr>
+            <w:r>
+              <w:t>tell me the requested amount for housing loan applications</w:t>
+            </w:r>
+          </w:p>
+          <w:p>
+            <w:pPr>
+              <w:pStyle w:val="ListParagraph"/>
+              <w:numPr>
+                <w:ilvl w:val="0"/>
+                <w:numId w:val="10"/>
+              </w:numPr>
+              <w:ind w:firstLineChars="0"/>
+            </w:pPr>
+            <w:r>
+              <w:t xml:space="preserve">show me the durations for evaluate stage </w:t>
+            </w:r>
+          </w:p>
+          <w:p>
+            <w:pPr>
+              <w:pStyle w:val="ListParagraph"/>
+              <w:numPr>
+                <w:ilvl w:val="0"/>
+                <w:numId w:val="10"/>
+              </w:numPr>
+              <w:ind w:firstLineChars="0"/>
+            </w:pPr>
+            <w:r>
+              <w:t>show me all approved housing loans</w:t>
+            </w:r>
+          </w:p>
+        </w:tc>
+      </w:tr>
+      <w:tr>
+        <w:trPr>
+          <w:jc w:val="center"/>
+        </w:trPr>
+        <w:tc>
+          <w:tcPr>
+            <w:tcW w:w="1499" w:type="dxa"/>
+          </w:tcPr>
+          <w:p>
+            <w:r>
+              <w:rPr>
+                <w:rFonts w:ascii="NimbusRomNo9L-Medi" w:hAnsi="NimbusRomNo9L-Medi" w:cs="NimbusRomNo9L-Medi"/>
+                <w:kern w:val="0"/>
+                <w:sz w:val="20"/>
+                <w:szCs w:val="20"/>
+              </w:rPr>
+              <w:t>Time based Filters</w:t>
+            </w:r>
+          </w:p>
+        </w:tc>
+        <w:tc>
+          <w:tcPr>
+            <w:tcW w:w="6293" w:type="dxa"/>
+          </w:tcPr>
+          <w:p>
+            <w:pPr>
+              <w:pStyle w:val="ListParagraph"/>
+              <w:numPr>
+                <w:ilvl w:val="0"/>
+                <w:numId w:val="10"/>
+              </w:numPr>
+              <w:ind w:firstLineChars="0"/>
+            </w:pPr>
+            <w:r>
+              <w:t>Which vehicle loans got</w:t>
+            </w:r>
+            <w:r>
+              <w:t xml:space="preserve"> approved in last three months.</w:t>
+            </w:r>
+          </w:p>
+          <w:p>
+            <w:pPr>
+              <w:pStyle w:val="ListParagraph"/>
+              <w:numPr>
+                <w:ilvl w:val="0"/>
+                <w:numId w:val="10"/>
+              </w:numPr>
+              <w:ind w:firstLineChars="0"/>
+            </w:pPr>
+            <w:r>
+              <w:rPr>
+                <w:rFonts w:hint="eastAsia"/>
+              </w:rPr>
+              <w:t>F</w:t>
+            </w:r>
+            <w:r>
+              <w:t xml:space="preserve">ind </w:t>
+            </w:r>
+            <w:r>
+              <w:t xml:space="preserve">events </w:t>
+            </w:r>
+            <w:r>
+              <w:t>started before Mar. 2018</w:t>
+            </w:r>
+          </w:p>
+          <w:p>
+            <w:pPr>
+              <w:pStyle w:val="ListParagraph"/>
+              <w:numPr>
+                <w:ilvl w:val="0"/>
+                <w:numId w:val="10"/>
+              </w:numPr>
+              <w:ind w:firstLineChars="0"/>
+            </w:pPr>
+            <w:r>
+              <w:rPr>
+                <w:rFonts w:hint="eastAsia"/>
+              </w:rPr>
+              <w:t>F</w:t>
+            </w:r>
+            <w:r>
+              <w:t xml:space="preserve">ind </w:t>
+            </w:r>
+            <w:r>
+              <w:t xml:space="preserve">events </w:t>
+            </w:r>
+            <w:r>
+              <w:t>ended before yesterday</w:t>
+            </w:r>
+          </w:p>
+          <w:p>
+            <w:pPr>
+              <w:pStyle w:val="ListParagraph"/>
+              <w:numPr>
+                <w:ilvl w:val="0"/>
+                <w:numId w:val="10"/>
+              </w:numPr>
+              <w:ind w:firstLineChars="0"/>
+            </w:pPr>
+            <w:r>
+              <w:t>Find all active loan processing documents submitted in last 6 months</w:t>
+            </w:r>
+          </w:p>
+          <w:p>
+            <w:pPr>
+              <w:pStyle w:val="ListParagraph"/>
+              <w:numPr>
+                <w:ilvl w:val="0"/>
+                <w:numId w:val="10"/>
+              </w:numPr>
+              <w:ind w:firstLineChars="0"/>
+            </w:pPr>
+            <w:r>
+              <w:t>Retrieve all rejected loan applications since Dec 2019</w:t>
+            </w:r>
+          </w:p>
+        </w:tc>
+      </w:tr>
+      <w:tr>
+        <w:trPr>
+          <w:jc w:val="center"/>
+        </w:trPr>
+        <w:tc>
+          <w:tcPr>
+            <w:tcW w:w="1499" w:type="dxa"/>
+          </w:tcPr>
+          <w:p>
+            <w:pPr>
+              <w:rPr>
+                <w:rFonts w:ascii="NimbusRomNo9L-Medi" w:hAnsi="NimbusRomNo9L-Medi" w:cs="NimbusRomNo9L-Medi"/>
+                <w:kern w:val="0"/>
+                <w:sz w:val="20"/>
+                <w:szCs w:val="20"/>
+              </w:rPr>
+            </w:pPr>
+            <w:r>
+              <w:rPr>
+                <w:rFonts w:ascii="NimbusRomNo9L-Medi" w:hAnsi="NimbusRomNo9L-Medi" w:cs="NimbusRomNo9L-Medi"/>
+                <w:kern w:val="0"/>
+                <w:sz w:val="20"/>
+                <w:szCs w:val="20"/>
+              </w:rPr>
+              <w:t>Aggregation</w:t>
+            </w:r>
+          </w:p>
+        </w:tc>
+        <w:tc>
+          <w:tcPr>
+            <w:tcW w:w="6293" w:type="dxa"/>
+          </w:tcPr>
+          <w:p>
+            <w:pPr>
+              <w:pStyle w:val="ListParagraph"/>
+              <w:numPr>
+                <w:ilvl w:val="0"/>
+                <w:numId w:val="10"/>
+              </w:numPr>
+              <w:ind w:firstLineChars="0"/>
+            </w:pPr>
+            <w:hyperlink w:history="1">
+              <w:r>
+                <w:t>W</w:t>
+              </w:r>
+              <w:r>
+                <w:t xml:space="preserve">hich stages in </w:t>
+              </w:r>
+              <w:r>
+                <w:t xml:space="preserve">house </w:t>
+              </w:r>
+              <w:r>
+                <w:t>loan</w:t>
+              </w:r>
+              <w:r>
+                <w:t xml:space="preserve"> applications </w:t>
+              </w:r>
+              <w:r>
+                <w:t>takes average</w:t>
+              </w:r>
+              <w:r>
+                <w:t xml:space="preserve"> processing</w:t>
+              </w:r>
+              <w:r>
+                <w:t xml:space="preserve"> duration more than 20000</w:t>
+              </w:r>
+            </w:hyperlink>
+          </w:p>
+          <w:p>
+            <w:pPr>
+              <w:pStyle w:val="ListParagraph"/>
+              <w:numPr>
+                <w:ilvl w:val="0"/>
+                <w:numId w:val="10"/>
+              </w:numPr>
+              <w:ind w:firstLineChars="0"/>
+            </w:pPr>
+            <w:r>
+              <w:rPr>
+                <w:rFonts w:hint="eastAsia"/>
+              </w:rPr>
+              <w:t>C</w:t>
+            </w:r>
+            <w:r>
+              <w:t>alculate the total LCAS1 loan amount</w:t>
+            </w:r>
+            <w:r>
+              <w:t xml:space="preserve"> approved by loan type</w:t>
+            </w:r>
+          </w:p>
+          <w:p>
+            <w:pPr>
+              <w:pStyle w:val="ListParagraph"/>
+              <w:numPr>
+                <w:ilvl w:val="0"/>
+                <w:numId w:val="10"/>
+              </w:numPr>
+              <w:ind w:firstLineChars="0"/>
+            </w:pPr>
+            <w:r>
+              <w:t xml:space="preserve">What is the average duration for evaluate stage across loan processing </w:t>
+            </w:r>
+            <w:proofErr w:type="gramStart"/>
+            <w:r>
+              <w:t>applications ?</w:t>
+            </w:r>
+            <w:proofErr w:type="gramEnd"/>
+          </w:p>
+          <w:p>
+            <w:pPr>
+              <w:pStyle w:val="ListParagraph"/>
+              <w:numPr>
+                <w:ilvl w:val="0"/>
+                <w:numId w:val="10"/>
+              </w:numPr>
+              <w:ind w:firstLineChars="0"/>
+            </w:pPr>
+            <w:r>
+              <w:t xml:space="preserve">How does the maximum duration compares between evaluate and gather info </w:t>
+            </w:r>
+            <w:proofErr w:type="gramStart"/>
+            <w:r>
+              <w:t>stages ?</w:t>
+            </w:r>
+            <w:proofErr w:type="gramEnd"/>
+          </w:p>
+          <w:p>
+            <w:pPr>
+              <w:pStyle w:val="ListParagraph"/>
+              <w:numPr>
+                <w:ilvl w:val="0"/>
+                <w:numId w:val="10"/>
+              </w:numPr>
+              <w:ind w:firstLineChars="0"/>
+            </w:pPr>
+            <w:r>
+              <w:t>How many vehicle loans got approved with amount more than 5000</w:t>
+            </w:r>
+          </w:p>
+        </w:tc>
+      </w:tr>
+      <w:tr>
+        <w:trPr>
+          <w:jc w:val="center"/>
+        </w:trPr>
+        <w:tc>
+          <w:tcPr>
+            <w:tcW w:w="1499" w:type="dxa"/>
+          </w:tcPr>
+          <w:p>
+            <w:pPr>
+              <w:rPr>
+                <w:rFonts w:ascii="NimbusRomNo9L-Medi" w:hAnsi="NimbusRomNo9L-Medi" w:cs="NimbusRomNo9L-Medi"/>
+                <w:kern w:val="0"/>
+                <w:sz w:val="20"/>
+                <w:szCs w:val="20"/>
+              </w:rPr>
+            </w:pPr>
+            <w:r>
+              <w:rPr>
+                <w:rFonts w:ascii="NimbusRomNo9L-Medi" w:hAnsi="NimbusRomNo9L-Medi" w:cs="NimbusRomNo9L-Medi"/>
+                <w:kern w:val="0"/>
+                <w:sz w:val="20"/>
+                <w:szCs w:val="20"/>
+              </w:rPr>
+              <w:t>Grouping</w:t>
+            </w:r>
+          </w:p>
+        </w:tc>
+        <w:tc>
+          <w:tcPr>
+            <w:tcW w:w="6293" w:type="dxa"/>
+          </w:tcPr>
+          <w:p>
+            <w:pPr>
+              <w:pStyle w:val="ListParagraph"/>
+              <w:numPr>
+                <w:ilvl w:val="0"/>
+                <w:numId w:val="10"/>
+              </w:numPr>
+              <w:ind w:firstLineChars="0"/>
+              <w:rPr>
+                <w:rFonts w:ascii="Segoe UI" w:hAnsi="Segoe UI" w:cs="Segoe UI"/>
+                <w:color w:val="24292E"/>
+                <w:szCs w:val="21"/>
+                <w:shd w:val="clear" w:color="auto" w:fill="FFFFFF"/>
+              </w:rPr>
+            </w:pPr>
+            <w:r>
+              <w:rPr>
+                <w:rFonts w:ascii="Segoe UI" w:hAnsi="Segoe UI" w:cs="Segoe UI"/>
+                <w:color w:val="24292E"/>
+                <w:szCs w:val="21"/>
+                <w:shd w:val="clear" w:color="auto" w:fill="FFFFFF"/>
+              </w:rPr>
+              <w:t>S</w:t>
+            </w:r>
+            <w:r>
+              <w:rPr>
+                <w:rFonts w:ascii="Segoe UI" w:hAnsi="Segoe UI" w:cs="Segoe UI"/>
+                <w:color w:val="24292E"/>
+                <w:szCs w:val="21"/>
+                <w:shd w:val="clear" w:color="auto" w:fill="FFFFFF"/>
+              </w:rPr>
+              <w:t xml:space="preserve">how me number of </w:t>
+            </w:r>
+            <w:r>
+              <w:rPr>
+                <w:rFonts w:ascii="Segoe UI" w:hAnsi="Segoe UI" w:cs="Segoe UI"/>
+                <w:color w:val="24292E"/>
+                <w:szCs w:val="21"/>
+                <w:shd w:val="clear" w:color="auto" w:fill="FFFFFF"/>
+              </w:rPr>
+              <w:t xml:space="preserve">cases </w:t>
+            </w:r>
+            <w:r>
+              <w:rPr>
+                <w:rFonts w:ascii="Segoe UI" w:hAnsi="Segoe UI" w:cs="Segoe UI"/>
+                <w:color w:val="24292E"/>
+                <w:szCs w:val="21"/>
+                <w:shd w:val="clear" w:color="auto" w:fill="FFFFFF"/>
+              </w:rPr>
+              <w:t>on loan processing by loan type</w:t>
+            </w:r>
+          </w:p>
+          <w:p>
+            <w:pPr>
+              <w:pStyle w:val="ListParagraph"/>
+              <w:numPr>
+                <w:ilvl w:val="0"/>
+                <w:numId w:val="10"/>
+              </w:numPr>
+              <w:ind w:firstLineChars="0"/>
+              <w:rPr>
+                <w:rFonts w:ascii="Segoe UI" w:hAnsi="Segoe UI" w:cs="Segoe UI"/>
+                <w:color w:val="24292E"/>
+                <w:szCs w:val="21"/>
+                <w:shd w:val="clear" w:color="auto" w:fill="FFFFFF"/>
+              </w:rPr>
+            </w:pPr>
+            <w:r>
+              <w:rPr>
+                <w:rFonts w:ascii="Segoe UI" w:hAnsi="Segoe UI" w:cs="Segoe UI"/>
+                <w:color w:val="24292E"/>
+                <w:szCs w:val="21"/>
+                <w:shd w:val="clear" w:color="auto" w:fill="FFFFFF"/>
+              </w:rPr>
+              <w:t>Show me total approved amount of loans by the type</w:t>
+            </w:r>
+          </w:p>
+          <w:p>
+            <w:pPr>
+              <w:pStyle w:val="ListParagraph"/>
+              <w:numPr>
+                <w:ilvl w:val="0"/>
+                <w:numId w:val="10"/>
+              </w:numPr>
+              <w:ind w:firstLineChars="0"/>
+              <w:rPr>
+                <w:rFonts w:ascii="Segoe UI" w:hAnsi="Segoe UI" w:cs="Segoe UI"/>
+                <w:color w:val="24292E"/>
+                <w:szCs w:val="21"/>
+                <w:shd w:val="clear" w:color="auto" w:fill="FFFFFF"/>
+              </w:rPr>
+            </w:pPr>
+            <w:r>
+              <w:rPr>
+                <w:rFonts w:ascii="Segoe UI" w:hAnsi="Segoe UI" w:cs="Segoe UI"/>
+                <w:color w:val="24292E"/>
+                <w:szCs w:val="21"/>
+                <w:shd w:val="clear" w:color="auto" w:fill="FFFFFF"/>
+              </w:rPr>
+              <w:t xml:space="preserve">What is the </w:t>
+            </w:r>
+            <w:r>
+              <w:rPr>
+                <w:rFonts w:ascii="Segoe UI" w:hAnsi="Segoe UI" w:cs="Segoe UI"/>
+                <w:color w:val="24292E"/>
+                <w:szCs w:val="21"/>
+                <w:shd w:val="clear" w:color="auto" w:fill="FFFFFF"/>
+              </w:rPr>
+              <w:t xml:space="preserve">number </w:t>
+            </w:r>
+            <w:r>
+              <w:rPr>
+                <w:rFonts w:ascii="Segoe UI" w:hAnsi="Segoe UI" w:cs="Segoe UI"/>
+                <w:color w:val="24292E"/>
+                <w:szCs w:val="21"/>
+                <w:shd w:val="clear" w:color="auto" w:fill="FFFFFF"/>
+              </w:rPr>
+              <w:t>of loan processing cases by their current state</w:t>
+            </w:r>
+          </w:p>
+          <w:p>
+            <w:pPr>
+              <w:pStyle w:val="ListParagraph"/>
+              <w:numPr>
+                <w:ilvl w:val="0"/>
+                <w:numId w:val="10"/>
+              </w:numPr>
+              <w:ind w:firstLineChars="0"/>
+              <w:rPr>
+                <w:rFonts w:ascii="Segoe UI" w:hAnsi="Segoe UI" w:cs="Segoe UI"/>
+                <w:color w:val="24292E"/>
+                <w:szCs w:val="21"/>
+                <w:shd w:val="clear" w:color="auto" w:fill="FFFFFF"/>
+              </w:rPr>
+            </w:pPr>
+            <w:r>
+              <w:rPr>
+                <w:rFonts w:ascii="Segoe UI" w:hAnsi="Segoe UI" w:cs="Segoe UI"/>
+                <w:color w:val="24292E"/>
+                <w:szCs w:val="21"/>
+                <w:shd w:val="clear" w:color="auto" w:fill="FFFFFF"/>
+              </w:rPr>
+              <w:t xml:space="preserve">Count the number of housing loans </w:t>
+            </w:r>
+            <w:r>
+              <w:rPr>
+                <w:rFonts w:ascii="Segoe UI" w:hAnsi="Segoe UI" w:cs="Segoe UI"/>
+                <w:color w:val="24292E"/>
+                <w:szCs w:val="21"/>
+                <w:shd w:val="clear" w:color="auto" w:fill="FFFFFF"/>
+              </w:rPr>
+              <w:t>by their current state</w:t>
+            </w:r>
+            <w:r>
+              <w:rPr>
+                <w:rFonts w:ascii="Segoe UI" w:hAnsi="Segoe UI" w:cs="Segoe UI"/>
+                <w:color w:val="24292E"/>
+                <w:szCs w:val="21"/>
+                <w:shd w:val="clear" w:color="auto" w:fill="FFFFFF"/>
+              </w:rPr>
+              <w:t xml:space="preserve"> </w:t>
+            </w:r>
+          </w:p>
+        </w:tc>
+      </w:tr>
+      <w:tr>
+        <w:trPr>
+          <w:jc w:val="center"/>
+        </w:trPr>
+        <w:tc>
+          <w:tcPr>
+            <w:tcW w:w="1499" w:type="dxa"/>
+          </w:tcPr>
+          <w:p>
+            <w:pPr>
+              <w:rPr>
+                <w:rFonts w:ascii="NimbusRomNo9L-Medi" w:hAnsi="NimbusRomNo9L-Medi" w:cs="NimbusRomNo9L-Medi"/>
+                <w:kern w:val="0"/>
+                <w:sz w:val="20"/>
+                <w:szCs w:val="20"/>
+              </w:rPr>
+            </w:pPr>
+            <w:r>
+              <w:rPr>
+                <w:rFonts w:ascii="NimbusRomNo9L-Medi" w:hAnsi="NimbusRomNo9L-Medi" w:cs="NimbusRomNo9L-Medi"/>
+                <w:kern w:val="0"/>
+                <w:sz w:val="20"/>
+                <w:szCs w:val="20"/>
+              </w:rPr>
+              <w:t>Ordering</w:t>
+            </w:r>
+          </w:p>
+        </w:tc>
+        <w:tc>
+          <w:tcPr>
+            <w:tcW w:w="6293" w:type="dxa"/>
+          </w:tcPr>
+          <w:p>
+            <w:pPr>
+              <w:pStyle w:val="ListParagraph"/>
+              <w:numPr>
+                <w:ilvl w:val="0"/>
+                <w:numId w:val="10"/>
+              </w:numPr>
+              <w:ind w:firstLineChars="0"/>
+            </w:pPr>
+            <w:hyperlink w:history="1">
+              <w:r>
+                <w:t>S</w:t>
+              </w:r>
+              <w:r>
+                <w:t xml:space="preserve">how me documents on loan processing </w:t>
+              </w:r>
+              <w:r>
+                <w:t xml:space="preserve">order </w:t>
+              </w:r>
+              <w:r>
+                <w:t>by</w:t>
+              </w:r>
+            </w:hyperlink>
+            <w:r>
+              <w:t xml:space="preserve"> the duration time</w:t>
+            </w:r>
+          </w:p>
+          <w:p>
+            <w:pPr>
+              <w:pStyle w:val="ListParagraph"/>
+              <w:numPr>
+                <w:ilvl w:val="0"/>
+                <w:numId w:val="10"/>
+              </w:numPr>
+              <w:ind w:firstLineChars="0"/>
+            </w:pPr>
+            <w:r>
+              <w:rPr>
+                <w:rFonts w:hint="eastAsia"/>
+              </w:rPr>
+              <w:t>L</w:t>
+            </w:r>
+            <w:r>
+              <w:t>ist all data order by LSCB1 loan amount</w:t>
+            </w:r>
+          </w:p>
+          <w:p>
+            <w:pPr>
+              <w:pStyle w:val="ListParagraph"/>
+              <w:numPr>
+                <w:ilvl w:val="0"/>
+                <w:numId w:val="10"/>
+              </w:numPr>
+              <w:ind w:firstLineChars="0"/>
+            </w:pPr>
+            <w:r>
+              <w:t>Show me all document order by timestamp</w:t>
+            </w:r>
+          </w:p>
+          <w:p>
+            <w:pPr>
+              <w:pStyle w:val="ListParagraph"/>
+              <w:numPr>
+                <w:ilvl w:val="0"/>
+                <w:numId w:val="10"/>
+              </w:numPr>
+              <w:ind w:firstLineChars="0"/>
+            </w:pPr>
+            <w:r>
+              <w:rPr>
+                <w:rFonts w:hint="eastAsia"/>
+              </w:rPr>
+              <w:t>L</w:t>
+            </w:r>
+            <w:r>
+              <w:t>ist all document order by end time group by state</w:t>
+            </w:r>
+          </w:p>
+        </w:tc>
+      </w:tr>
+      <w:tr>
+        <w:trPr>
+          <w:jc w:val="center"/>
+        </w:trPr>
+        <w:tc>
+          <w:tcPr>
+            <w:tcW w:w="1499" w:type="dxa"/>
+          </w:tcPr>
+          <w:p>
+            <w:pPr>
+              <w:rPr>
+                <w:rFonts w:ascii="NimbusRomNo9L-Medi" w:hAnsi="NimbusRomNo9L-Medi" w:cs="NimbusRomNo9L-Medi"/>
+                <w:kern w:val="0"/>
+                <w:sz w:val="20"/>
+                <w:szCs w:val="20"/>
+              </w:rPr>
+            </w:pPr>
+            <w:r>
+              <w:rPr>
+                <w:rFonts w:ascii="NimbusRomNo9L-Medi" w:hAnsi="NimbusRomNo9L-Medi" w:cs="NimbusRomNo9L-Medi"/>
+                <w:kern w:val="0"/>
+                <w:sz w:val="20"/>
+                <w:szCs w:val="20"/>
+              </w:rPr>
+              <w:t>Numerical Comparison</w:t>
             </w:r>
           </w:p>
         </w:tc>
@@ -306,6 +967,55 @@
               <w:t>Find data with loan amount greater than 1000</w:t>
             </w:r>
           </w:p>
+          <w:p>
+            <w:pPr>
+              <w:pStyle w:val="ListParagraph"/>
+              <w:numPr>
+                <w:ilvl w:val="0"/>
+                <w:numId w:val="10"/>
+              </w:numPr>
+              <w:ind w:firstLineChars="0"/>
+            </w:pPr>
+            <w:hyperlink w:history="1">
+              <w:r>
+                <w:t>H</w:t>
+              </w:r>
+              <w:r>
+                <w:t>ow does the average amount compare between vehicle and housing loans in this year</w:t>
+              </w:r>
+            </w:hyperlink>
+          </w:p>
+          <w:p>
+            <w:pPr>
+              <w:pStyle w:val="ListParagraph"/>
+              <w:numPr>
+                <w:ilvl w:val="0"/>
+                <w:numId w:val="10"/>
+              </w:numPr>
+              <w:ind w:firstLineChars="0"/>
+            </w:pPr>
+            <w:hyperlink w:history="1">
+              <w:r>
+                <w:t xml:space="preserve">How does the </w:t>
+              </w:r>
+              <w:r>
+                <w:t>maximum</w:t>
+              </w:r>
+              <w:r>
+                <w:t xml:space="preserve"> duration compare across gather and </w:t>
+              </w:r>
+              <w:r>
+                <w:lastRenderedPageBreak/>
+                <w:t>evaluate for loan processing applications</w:t>
+              </w:r>
+            </w:hyperlink>
+          </w:p>
+          <w:p>
+            <w:pPr>
+              <w:pStyle w:val="ListParagraph"/>
+              <w:ind w:left="360" w:firstLineChars="0" w:firstLine="0"/>
+            </w:pPr>
+          </w:p>
         </w:tc>
       </w:tr>
       <w:tr>
@@ -317,520 +1027,22 @@
             <w:tcW w:w="1499" w:type="dxa"/>
           </w:tcPr>
           <w:p>
-            <w:r>
+            <w:pPr>
               <w:rPr>
                 <w:rFonts w:ascii="NimbusRomNo9L-Medi" w:hAnsi="NimbusRomNo9L-Medi" w:cs="NimbusRomNo9L-Medi"/>
                 <w:kern w:val="0"/>
                 <w:sz w:val="20"/>
                 <w:szCs w:val="20"/>
               </w:rPr>
-              <w:t>Time based Filters</w:t>
-            </w:r>
-          </w:p>
-        </w:tc>
-        <w:tc>
-          <w:tcPr>
-            <w:tcW w:w="6293" w:type="dxa"/>
-          </w:tcPr>
-          <w:p>
-            <w:pPr>
-              <w:pStyle w:val="ListParagraph"/>
-              <w:numPr>
-                <w:ilvl w:val="0"/>
-                <w:numId w:val="10"/>
-              </w:numPr>
-              <w:ind w:firstLineChars="0"/>
-            </w:pPr>
-            <w:r>
-              <w:t>Show the number of documents approved in last three months.</w:t>
-            </w:r>
-          </w:p>
-          <w:p>
-            <w:pPr>
-              <w:pStyle w:val="ListParagraph"/>
-              <w:numPr>
-                <w:ilvl w:val="0"/>
-                <w:numId w:val="10"/>
-              </w:numPr>
-              <w:ind w:firstLineChars="0"/>
-            </w:pPr>
-            <w:r>
-              <w:rPr>
-                <w:rFonts w:hint="eastAsia"/>
-              </w:rPr>
-              <w:t>F</w:t>
-            </w:r>
-            <w:r>
-              <w:t>ind documents started before Mar. 2018</w:t>
-            </w:r>
-          </w:p>
-          <w:p>
-            <w:pPr>
-              <w:pStyle w:val="ListParagraph"/>
-              <w:numPr>
-                <w:ilvl w:val="0"/>
-                <w:numId w:val="10"/>
-              </w:numPr>
-              <w:ind w:firstLineChars="0"/>
-            </w:pPr>
-            <w:r>
-              <w:rPr>
-                <w:rFonts w:hint="eastAsia"/>
-              </w:rPr>
-              <w:t>F</w:t>
-            </w:r>
-            <w:r>
-              <w:t>ind documents ended before yesterday</w:t>
-            </w:r>
-          </w:p>
-        </w:tc>
-      </w:tr>
-      <w:tr>
-        <w:trPr>
-          <w:jc w:val="center"/>
-        </w:trPr>
-        <w:tc>
-          <w:tcPr>
-            <w:tcW w:w="1499" w:type="dxa"/>
-          </w:tcPr>
-          <w:p>
-            <w:pPr>
+            </w:pPr>
+            <w:r>
               <w:rPr>
                 <w:rFonts w:ascii="NimbusRomNo9L-Medi" w:hAnsi="NimbusRomNo9L-Medi" w:cs="NimbusRomNo9L-Medi"/>
                 <w:kern w:val="0"/>
                 <w:sz w:val="20"/>
                 <w:szCs w:val="20"/>
               </w:rPr>
-            </w:pPr>
-            <w:r>
-              <w:rPr>
-                <w:rFonts w:ascii="NimbusRomNo9L-Medi" w:hAnsi="NimbusRomNo9L-Medi" w:cs="NimbusRomNo9L-Medi"/>
-                <w:kern w:val="0"/>
-                <w:sz w:val="20"/>
-                <w:szCs w:val="20"/>
-              </w:rPr>
-              <w:t>Aggregation</w:t>
-            </w:r>
-          </w:p>
-        </w:tc>
-        <w:tc>
-          <w:tcPr>
-            <w:tcW w:w="6293" w:type="dxa"/>
-          </w:tcPr>
-          <w:p>
-            <w:pPr>
-              <w:pStyle w:val="ListParagraph"/>
-              <w:numPr>
-                <w:ilvl w:val="0"/>
-                <w:numId w:val="10"/>
-              </w:numPr>
-              <w:ind w:firstLineChars="0"/>
-            </w:pPr>
-            <w:hyperlink w:history="1">
-              <w:r>
-                <w:t>W</w:t>
-              </w:r>
-              <w:r>
-                <w:t xml:space="preserve">hich stages in </w:t>
-              </w:r>
-              <w:r>
-                <w:t xml:space="preserve">house </w:t>
-              </w:r>
-              <w:r>
-                <w:t>loan</w:t>
-              </w:r>
-              <w:r>
-                <w:t xml:space="preserve"> applications </w:t>
-              </w:r>
-              <w:r>
-                <w:t>takes average</w:t>
-              </w:r>
-              <w:r>
-                <w:t xml:space="preserve"> processing</w:t>
-              </w:r>
-              <w:r>
-                <w:t xml:space="preserve"> duration more than 20000</w:t>
-              </w:r>
-            </w:hyperlink>
-          </w:p>
-          <w:p>
-            <w:pPr>
-              <w:pStyle w:val="ListParagraph"/>
-              <w:numPr>
-                <w:ilvl w:val="0"/>
-                <w:numId w:val="10"/>
-              </w:numPr>
-              <w:ind w:firstLineChars="0"/>
-            </w:pPr>
-            <w:r>
-              <w:rPr>
-                <w:rFonts w:hint="eastAsia"/>
-              </w:rPr>
-              <w:t>C</w:t>
-            </w:r>
-            <w:r>
-              <w:t>alculate the total LCAS1 loan amount</w:t>
-            </w:r>
-          </w:p>
-        </w:tc>
-      </w:tr>
-      <w:tr>
-        <w:trPr>
-          <w:jc w:val="center"/>
-        </w:trPr>
-        <w:tc>
-          <w:tcPr>
-            <w:tcW w:w="1499" w:type="dxa"/>
-          </w:tcPr>
-          <w:p>
-            <w:pPr>
-              <w:rPr>
-                <w:rFonts w:ascii="NimbusRomNo9L-Medi" w:hAnsi="NimbusRomNo9L-Medi" w:cs="NimbusRomNo9L-Medi"/>
-                <w:kern w:val="0"/>
-                <w:sz w:val="20"/>
-                <w:szCs w:val="20"/>
-              </w:rPr>
-            </w:pPr>
-            <w:r>
-              <w:rPr>
-                <w:rFonts w:ascii="NimbusRomNo9L-Medi" w:hAnsi="NimbusRomNo9L-Medi" w:cs="NimbusRomNo9L-Medi"/>
-                <w:kern w:val="0"/>
-                <w:sz w:val="20"/>
-                <w:szCs w:val="20"/>
-              </w:rPr>
-              <w:t>Grouping</w:t>
-            </w:r>
-          </w:p>
-        </w:tc>
-        <w:tc>
-          <w:tcPr>
-            <w:tcW w:w="6293" w:type="dxa"/>
-          </w:tcPr>
-          <w:p>
-            <w:pPr>
-              <w:pStyle w:val="ListParagraph"/>
-              <w:numPr>
-                <w:ilvl w:val="0"/>
-                <w:numId w:val="10"/>
-              </w:numPr>
-              <w:ind w:firstLineChars="0"/>
-              <w:rPr>
-                <w:rFonts w:ascii="Segoe UI" w:hAnsi="Segoe UI" w:cs="Segoe UI"/>
-                <w:color w:val="24292E"/>
-                <w:szCs w:val="21"/>
-                <w:shd w:val="clear" w:color="auto" w:fill="FFFFFF"/>
-              </w:rPr>
-            </w:pPr>
-            <w:r>
-              <w:rPr>
-                <w:rFonts w:ascii="Segoe UI" w:hAnsi="Segoe UI" w:cs="Segoe UI"/>
-                <w:color w:val="24292E"/>
-                <w:szCs w:val="21"/>
-                <w:shd w:val="clear" w:color="auto" w:fill="FFFFFF"/>
-              </w:rPr>
-              <w:t>S</w:t>
-            </w:r>
-            <w:r>
-              <w:rPr>
-                <w:rFonts w:ascii="Segoe UI" w:hAnsi="Segoe UI" w:cs="Segoe UI"/>
-                <w:color w:val="24292E"/>
-                <w:szCs w:val="21"/>
-                <w:shd w:val="clear" w:color="auto" w:fill="FFFFFF"/>
-              </w:rPr>
-              <w:t>how me number of documents on loan processing by loan type</w:t>
-            </w:r>
-          </w:p>
-          <w:p>
-            <w:pPr>
-              <w:pStyle w:val="ListParagraph"/>
-              <w:numPr>
-                <w:ilvl w:val="0"/>
-                <w:numId w:val="10"/>
-              </w:numPr>
-              <w:ind w:firstLineChars="0"/>
-            </w:pPr>
-            <w:r>
-              <w:rPr>
-                <w:rFonts w:hint="eastAsia"/>
-              </w:rPr>
-              <w:t>L</w:t>
-            </w:r>
-            <w:r>
-              <w:t>ist all documents group by type</w:t>
-            </w:r>
-          </w:p>
-          <w:p>
-            <w:pPr>
-              <w:pStyle w:val="ListParagraph"/>
-              <w:numPr>
-                <w:ilvl w:val="0"/>
-                <w:numId w:val="10"/>
-              </w:numPr>
-              <w:ind w:firstLineChars="0"/>
-              <w:rPr>
-                <w:rFonts w:ascii="Segoe UI" w:hAnsi="Segoe UI" w:cs="Segoe UI"/>
-                <w:color w:val="24292E"/>
-                <w:szCs w:val="21"/>
-                <w:shd w:val="clear" w:color="auto" w:fill="FFFFFF"/>
-              </w:rPr>
-            </w:pPr>
-            <w:r>
-              <w:rPr>
-                <w:rFonts w:ascii="Segoe UI" w:hAnsi="Segoe UI" w:cs="Segoe UI" w:hint="eastAsia"/>
-                <w:color w:val="24292E"/>
-                <w:szCs w:val="21"/>
-                <w:shd w:val="clear" w:color="auto" w:fill="FFFFFF"/>
-              </w:rPr>
-              <w:t>L</w:t>
-            </w:r>
-            <w:r>
-              <w:rPr>
-                <w:rFonts w:ascii="Segoe UI" w:hAnsi="Segoe UI" w:cs="Segoe UI"/>
-                <w:color w:val="24292E"/>
-                <w:szCs w:val="21"/>
-                <w:shd w:val="clear" w:color="auto" w:fill="FFFFFF"/>
-              </w:rPr>
-              <w:t>ist all document group by version</w:t>
-            </w:r>
-          </w:p>
-        </w:tc>
-      </w:tr>
-      <w:tr>
-        <w:trPr>
-          <w:jc w:val="center"/>
-        </w:trPr>
-        <w:tc>
-          <w:tcPr>
-            <w:tcW w:w="1499" w:type="dxa"/>
-          </w:tcPr>
-          <w:p>
-            <w:pPr>
-              <w:rPr>
-                <w:rFonts w:ascii="NimbusRomNo9L-Medi" w:hAnsi="NimbusRomNo9L-Medi" w:cs="NimbusRomNo9L-Medi"/>
-                <w:kern w:val="0"/>
-                <w:sz w:val="20"/>
-                <w:szCs w:val="20"/>
-              </w:rPr>
-            </w:pPr>
-            <w:r>
-              <w:rPr>
-                <w:rFonts w:ascii="NimbusRomNo9L-Medi" w:hAnsi="NimbusRomNo9L-Medi" w:cs="NimbusRomNo9L-Medi"/>
-                <w:kern w:val="0"/>
-                <w:sz w:val="20"/>
-                <w:szCs w:val="20"/>
-              </w:rPr>
-              <w:t>Ordering</w:t>
-            </w:r>
-          </w:p>
-        </w:tc>
-        <w:tc>
-          <w:tcPr>
-            <w:tcW w:w="6293" w:type="dxa"/>
-          </w:tcPr>
-          <w:p>
-            <w:pPr>
-              <w:pStyle w:val="ListParagraph"/>
-              <w:numPr>
-                <w:ilvl w:val="0"/>
-                <w:numId w:val="10"/>
-              </w:numPr>
-              <w:ind w:firstLineChars="0"/>
-            </w:pPr>
-            <w:hyperlink w:history="1">
-              <w:r>
-                <w:t>S</w:t>
-              </w:r>
-              <w:r>
-                <w:t xml:space="preserve">how me documents on loan processing </w:t>
-              </w:r>
-              <w:r>
-                <w:t xml:space="preserve">order </w:t>
-              </w:r>
-              <w:r>
-                <w:t>by</w:t>
-              </w:r>
-            </w:hyperlink>
-            <w:r>
-              <w:t xml:space="preserve"> the duration time</w:t>
-            </w:r>
-          </w:p>
-          <w:p>
-            <w:pPr>
-              <w:pStyle w:val="ListParagraph"/>
-              <w:numPr>
-                <w:ilvl w:val="0"/>
-                <w:numId w:val="10"/>
-              </w:numPr>
-              <w:ind w:firstLineChars="0"/>
-            </w:pPr>
-            <w:r>
-              <w:rPr>
-                <w:rFonts w:hint="eastAsia"/>
-              </w:rPr>
-              <w:t>L</w:t>
-            </w:r>
-            <w:r>
-              <w:t>ist all data order by LSCB1 loan amount</w:t>
-            </w:r>
-          </w:p>
-          <w:p>
-            <w:pPr>
-              <w:pStyle w:val="ListParagraph"/>
-              <w:numPr>
-                <w:ilvl w:val="0"/>
-                <w:numId w:val="10"/>
-              </w:numPr>
-              <w:ind w:firstLineChars="0"/>
-            </w:pPr>
-            <w:r>
-              <w:t>Show me all document order by timestamp</w:t>
-            </w:r>
-          </w:p>
-          <w:p>
-            <w:pPr>
-              <w:pStyle w:val="ListParagraph"/>
-              <w:numPr>
-                <w:ilvl w:val="0"/>
-                <w:numId w:val="10"/>
-              </w:numPr>
-              <w:ind w:firstLineChars="0"/>
-            </w:pPr>
-            <w:r>
-              <w:rPr>
-                <w:rFonts w:hint="eastAsia"/>
-              </w:rPr>
-              <w:t>L</w:t>
-            </w:r>
-            <w:r>
-              <w:t>ist all document order by end time group by state</w:t>
-            </w:r>
-          </w:p>
-        </w:tc>
-      </w:tr>
-      <w:tr>
-        <w:trPr>
-          <w:jc w:val="center"/>
-        </w:trPr>
-        <w:tc>
-          <w:tcPr>
-            <w:tcW w:w="1499" w:type="dxa"/>
-          </w:tcPr>
-          <w:p>
-            <w:pPr>
-              <w:rPr>
-                <w:rFonts w:ascii="NimbusRomNo9L-Medi" w:hAnsi="NimbusRomNo9L-Medi" w:cs="NimbusRomNo9L-Medi"/>
-                <w:kern w:val="0"/>
-                <w:sz w:val="20"/>
-                <w:szCs w:val="20"/>
-              </w:rPr>
-            </w:pPr>
-            <w:r>
-              <w:rPr>
-                <w:rFonts w:ascii="NimbusRomNo9L-Medi" w:hAnsi="NimbusRomNo9L-Medi" w:cs="NimbusRomNo9L-Medi"/>
-                <w:kern w:val="0"/>
-                <w:sz w:val="20"/>
-                <w:szCs w:val="20"/>
-              </w:rPr>
-              <w:t>Numerical Comparison</w:t>
-            </w:r>
-          </w:p>
-        </w:tc>
-        <w:tc>
-          <w:tcPr>
-            <w:tcW w:w="6293" w:type="dxa"/>
-          </w:tcPr>
-          <w:p>
-            <w:pPr>
-              <w:pStyle w:val="ListParagraph"/>
-              <w:numPr>
-                <w:ilvl w:val="0"/>
-                <w:numId w:val="10"/>
-              </w:numPr>
-              <w:ind w:firstLineChars="0"/>
-            </w:pPr>
-            <w:hyperlink w:history="1">
-              <w:r>
-                <w:t>H</w:t>
-              </w:r>
-              <w:r>
-                <w:t xml:space="preserve">ow does the average amount </w:t>
-              </w:r>
-              <w:proofErr w:type="gramStart"/>
-              <w:r>
-                <w:t>compares</w:t>
-              </w:r>
-              <w:proofErr w:type="gramEnd"/>
-              <w:r>
-                <w:t xml:space="preserve"> between vehicle and housing loans in this year</w:t>
-              </w:r>
-            </w:hyperlink>
-          </w:p>
-          <w:p>
-            <w:pPr>
-              <w:pStyle w:val="ListParagraph"/>
-              <w:numPr>
-                <w:ilvl w:val="0"/>
-                <w:numId w:val="10"/>
-              </w:numPr>
-              <w:ind w:firstLineChars="0"/>
-            </w:pPr>
-            <w:hyperlink w:history="1">
-              <w:r>
-                <w:t xml:space="preserve">How does the </w:t>
-              </w:r>
-              <w:r>
-                <w:t>maximum</w:t>
-              </w:r>
-              <w:r>
-                <w:t xml:space="preserve"> duration compare across gather and evaluate for loan processing applications</w:t>
-              </w:r>
-            </w:hyperlink>
-          </w:p>
-          <w:p>
-            <w:pPr>
-              <w:pStyle w:val="ListParagraph"/>
-              <w:numPr>
-                <w:ilvl w:val="0"/>
-                <w:numId w:val="10"/>
-              </w:numPr>
-              <w:ind w:firstLineChars="0"/>
-            </w:pPr>
-            <w:r>
-              <w:rPr>
-                <w:rFonts w:hint="eastAsia"/>
-              </w:rPr>
-              <w:t>L</w:t>
-            </w:r>
-            <w:r>
-              <w:t>ist all document with duration greater than 3 days</w:t>
-            </w:r>
-          </w:p>
-        </w:tc>
-      </w:tr>
-      <w:tr>
-        <w:trPr>
-          <w:jc w:val="center"/>
-        </w:trPr>
-        <w:tc>
-          <w:tcPr>
-            <w:tcW w:w="1499" w:type="dxa"/>
-          </w:tcPr>
-          <w:p>
-            <w:pPr>
-              <w:rPr>
-                <w:rFonts w:ascii="NimbusRomNo9L-Medi" w:hAnsi="NimbusRomNo9L-Medi" w:cs="NimbusRomNo9L-Medi"/>
-                <w:kern w:val="0"/>
-                <w:sz w:val="20"/>
-                <w:szCs w:val="20"/>
-              </w:rPr>
-            </w:pPr>
-            <w:r>
-              <w:rPr>
-                <w:rFonts w:ascii="NimbusRomNo9L-Medi" w:hAnsi="NimbusRomNo9L-Medi" w:cs="NimbusRomNo9L-Medi"/>
-                <w:kern w:val="0"/>
-                <w:sz w:val="20"/>
-                <w:szCs w:val="20"/>
-              </w:rPr>
+              <w:lastRenderedPageBreak/>
               <w:t>Combinations of Above</w:t>
             </w:r>
           </w:p>
@@ -1007,7 +1219,6 @@
               <w:ind w:firstLineChars="0"/>
             </w:pPr>
             <w:r>
-              <w:lastRenderedPageBreak/>
               <w:t>Show me all documents order by start time group by type order by start time group by type</w:t>
             </w:r>
           </w:p>
@@ -1430,15 +1641,121 @@
               <w:t>compare the average loan amount between Vehicle and housing loans approved in 2019</w:t>
             </w:r>
           </w:p>
+          <w:p>
+            <w:pPr>
+              <w:pStyle w:val="ListParagraph"/>
+              <w:numPr>
+                <w:ilvl w:val="0"/>
+                <w:numId w:val="10"/>
+              </w:numPr>
+              <w:ind w:firstLineChars="0"/>
+            </w:pPr>
+            <w:r>
+              <w:rPr>
+                <w:rFonts w:ascii="Arial" w:hAnsi="Arial" w:cs="Arial"/>
+                <w:color w:val="1D1C1D"/>
+                <w:sz w:val="23"/>
+                <w:szCs w:val="23"/>
+                <w:shd w:val="clear" w:color="auto" w:fill="F8F8F8"/>
+              </w:rPr>
+              <w:t xml:space="preserve">what % of approved loans are for </w:t>
+            </w:r>
+            <w:proofErr w:type="gramStart"/>
+            <w:r>
+              <w:rPr>
+                <w:rFonts w:ascii="Arial" w:hAnsi="Arial" w:cs="Arial"/>
+                <w:color w:val="1D1C1D"/>
+                <w:sz w:val="23"/>
+                <w:szCs w:val="23"/>
+                <w:shd w:val="clear" w:color="auto" w:fill="F8F8F8"/>
+              </w:rPr>
+              <w:t>housing ?</w:t>
+            </w:r>
+            <w:proofErr w:type="gramEnd"/>
+          </w:p>
+          <w:p>
+            <w:pPr>
+              <w:pStyle w:val="ListParagraph"/>
+              <w:numPr>
+                <w:ilvl w:val="0"/>
+                <w:numId w:val="10"/>
+              </w:numPr>
+              <w:ind w:firstLineChars="0"/>
+              <w:rPr>
+                <w:rFonts w:ascii="Arial" w:hAnsi="Arial" w:cs="Arial"/>
+              </w:rPr>
+            </w:pPr>
+            <w:r>
+              <w:rPr>
+                <w:rFonts w:ascii="Arial" w:hAnsi="Arial" w:cs="Arial"/>
+              </w:rPr>
+              <w:t xml:space="preserve">What is the increase in total approved amount </w:t>
+            </w:r>
+            <w:r>
+              <w:rPr>
+                <w:rFonts w:ascii="Arial" w:hAnsi="Arial" w:cs="Arial"/>
+              </w:rPr>
+              <w:t xml:space="preserve">in </w:t>
+            </w:r>
+            <w:r>
+              <w:rPr>
+                <w:rFonts w:ascii="Arial" w:hAnsi="Arial" w:cs="Arial"/>
+              </w:rPr>
+              <w:t xml:space="preserve">loans </w:t>
+            </w:r>
+            <w:r>
+              <w:rPr>
+                <w:rFonts w:ascii="Arial" w:hAnsi="Arial" w:cs="Arial"/>
+              </w:rPr>
+              <w:t xml:space="preserve">for </w:t>
+            </w:r>
+            <w:r>
+              <w:rPr>
+                <w:rFonts w:ascii="Arial" w:hAnsi="Arial" w:cs="Arial"/>
+              </w:rPr>
+              <w:t xml:space="preserve">this year compared to last </w:t>
+            </w:r>
+            <w:proofErr w:type="gramStart"/>
+            <w:r>
+              <w:rPr>
+                <w:rFonts w:ascii="Arial" w:hAnsi="Arial" w:cs="Arial"/>
+              </w:rPr>
+              <w:t>year</w:t>
+            </w:r>
+            <w:proofErr w:type="gramEnd"/>
+            <w:r>
+              <w:rPr>
+                <w:rFonts w:ascii="Arial" w:hAnsi="Arial" w:cs="Arial"/>
+              </w:rPr>
+              <w:t xml:space="preserve"> </w:t>
+            </w:r>
+          </w:p>
+          <w:p>
+            <w:pPr>
+              <w:pStyle w:val="ListParagraph"/>
+              <w:numPr>
+                <w:ilvl w:val="0"/>
+                <w:numId w:val="10"/>
+              </w:numPr>
+              <w:ind w:firstLineChars="0"/>
+              <w:rPr>
+                <w:rFonts w:ascii="Arial" w:hAnsi="Arial" w:cs="Arial"/>
+              </w:rPr>
+            </w:pPr>
+            <w:r>
+              <w:rPr>
+                <w:rFonts w:ascii="Arial" w:hAnsi="Arial" w:cs="Arial"/>
+              </w:rPr>
+              <w:lastRenderedPageBreak/>
+              <w:t>Find those vehicle loans which is more than an approved housing loan</w:t>
+            </w:r>
+          </w:p>
         </w:tc>
       </w:tr>
     </w:tbl>
     <w:p>
       <w:pPr>
         <w:pStyle w:val="Heading1"/>
-        <w:rPr>
-          <w:rFonts w:hint="eastAsia"/>
-        </w:rPr>
       </w:pPr>
     </w:p>
     <w:sectPr>
@@ -1452,7 +1769,7 @@
 </file>
 
 <file path=word/numbering.xml><?xml version="1.0" encoding="utf-8"?>
-<w:numbering xmlns:wpc="http://schemas.microsoft.com/office/word/2010/wordprocessingCanvas" xmlns:cx="http://schemas.microsoft.com/office/drawing/2014/chartex" xmlns:cx1="http://schemas.microsoft.com/office/drawing/2015/9/8/chartex" xmlns:cx2="http://schemas.microsoft.com/office/drawing/2015/10/21/chartex" xmlns:cx3="http://schemas.microsoft.com/office/drawing/2016/5/9/chartex" xmlns:cx4="http://schemas.microsoft.com/office/drawing/2016/5/10/chartex" xmlns:cx5="http://schemas.microsoft.com/office/drawing/2016/5/11/chartex" xmlns:cx6="http://schemas.microsoft.com/office/drawing/2016/5/12/chartex" xmlns:cx7="http://schemas.microsoft.com/office/drawing/2016/5/13/chartex" xmlns:cx8="http://schemas.microsoft.com/office/drawing/2016/5/14/chartex" xmlns:mc="http://schemas.openxmlformats.org/markup-compatibility/2006" xmlns:aink="http://schemas.microsoft.com/office/drawing/2016/ink" xmlns:am3d="http://schemas.microsoft.com/office/drawing/2017/model3d" xmlns:o="urn:schemas-microsoft-com:office:office" xmlns:r="http://schemas.openxmlformats.org/officeDocument/2006/relationships" xmlns:m="http://schemas.openxmlformats.org/officeDocument/2006/math" xmlns:v="urn:schemas-microsoft-com:vml" xmlns:wp14="http://schemas.microsoft.com/office/word/2010/wordprocessingDrawing" xmlns:wp="http://schemas.openxmlformats.org/drawingml/2006/wordprocessingDrawing" xmlns:w10="urn:schemas-microsoft-com:office:word" xmlns:w="http://schemas.openxmlformats.org/wordprocessingml/2006/main" xmlns:w14="http://schemas.microsoft.com/office/word/2010/wordml" xmlns:w15="http://schemas.microsoft.com/office/word/2012/wordml" xmlns:w16cid="http://schemas.microsoft.com/office/word/2016/wordml/cid" xmlns:w16se="http://schemas.microsoft.com/office/word/2015/wordml/symex" xmlns:wpg="http://schemas.microsoft.com/office/word/2010/wordprocessingGroup" xmlns:wpi="http://schemas.microsoft.com/office/word/2010/wordprocessingInk" xmlns:wne="http://schemas.microsoft.com/office/word/2006/wordml" xmlns:wps="http://schemas.microsoft.com/office/word/2010/wordprocessingShape" mc:Ignorable="w14 w15 w16se w16cid wp14">
+<w:numbering xmlns:wpc="http://schemas.microsoft.com/office/word/2010/wordprocessingCanvas" xmlns:cx="http://schemas.microsoft.com/office/drawing/2014/chartex" xmlns:cx1="http://schemas.microsoft.com/office/drawing/2015/9/8/chartex" xmlns:cx2="http://schemas.microsoft.com/office/drawing/2015/10/21/chartex" xmlns:cx3="http://schemas.microsoft.com/office/drawing/2016/5/9/chartex" xmlns:cx4="http://schemas.microsoft.com/office/drawing/2016/5/10/chartex" xmlns:cx5="http://schemas.microsoft.com/office/drawing/2016/5/11/chartex" xmlns:cx6="http://schemas.microsoft.com/office/drawing/2016/5/12/chartex" xmlns:cx7="http://schemas.microsoft.com/office/drawing/2016/5/13/chartex" xmlns:cx8="http://schemas.microsoft.com/office/drawing/2016/5/14/chartex" xmlns:mc="http://schemas.openxmlformats.org/markup-compatibility/2006" xmlns:aink="http://schemas.microsoft.com/office/drawing/2016/ink" xmlns:am3d="http://schemas.microsoft.com/office/drawing/2017/model3d" xmlns:o="urn:schemas-microsoft-com:office:office" xmlns:r="http://schemas.openxmlformats.org/officeDocument/2006/relationships" xmlns:m="http://schemas.openxmlformats.org/officeDocument/2006/math" xmlns:v="urn:schemas-microsoft-com:vml" xmlns:wp14="http://schemas.microsoft.com/office/word/2010/wordprocessingDrawing" xmlns:wp="http://schemas.openxmlformats.org/drawingml/2006/wordprocessingDrawing" xmlns:w10="urn:schemas-microsoft-com:office:word" xmlns:w="http://schemas.openxmlformats.org/wordprocessingml/2006/main" xmlns:w14="http://schemas.microsoft.com/office/word/2010/wordml" xmlns:w15="http://schemas.microsoft.com/office/word/2012/wordml" xmlns:w16cex="http://schemas.microsoft.com/office/word/2018/wordml/cex" xmlns:w16cid="http://schemas.microsoft.com/office/word/2016/wordml/cid" xmlns:w16="http://schemas.microsoft.com/office/word/2018/wordml" xmlns:w16se="http://schemas.microsoft.com/office/word/2015/wordml/symex" xmlns:wpg="http://schemas.microsoft.com/office/word/2010/wordprocessingGroup" xmlns:wpi="http://schemas.microsoft.com/office/word/2010/wordprocessingInk" xmlns:wne="http://schemas.microsoft.com/office/word/2006/wordml" xmlns:wps="http://schemas.microsoft.com/office/word/2010/wordprocessingShape" mc:Ignorable="w14 w15 w16se w16cid w16 w16cex wp14">
   <w:abstractNum w:abstractNumId="0" w15:restartNumberingAfterBreak="0">
     <w:nsid w:val="0903658F"/>
     <w:multiLevelType w:val="hybridMultilevel"/>
@@ -2564,7 +2881,7 @@
 </file>
 
 <file path=word/styles.xml><?xml version="1.0" encoding="utf-8"?>
-<w:styles xmlns:mc="http://schemas.openxmlformats.org/markup-compatibility/2006" xmlns:r="http://schemas.openxmlformats.org/officeDocument/2006/relationships" xmlns:w="http://schemas.openxmlformats.org/wordprocessingml/2006/main" xmlns:w14="http://schemas.microsoft.com/office/word/2010/wordml" xmlns:w15="http://schemas.microsoft.com/office/word/2012/wordml" xmlns:w16cid="http://schemas.microsoft.com/office/word/2016/wordml/cid" xmlns:w16se="http://schemas.microsoft.com/office/word/2015/wordml/symex" mc:Ignorable="w14 w15 w16se w16cid">
+<w:styles xmlns:mc="http://schemas.openxmlformats.org/markup-compatibility/2006" xmlns:r="http://schemas.openxmlformats.org/officeDocument/2006/relationships" xmlns:w="http://schemas.openxmlformats.org/wordprocessingml/2006/main" xmlns:w14="http://schemas.microsoft.com/office/word/2010/wordml" xmlns:w15="http://schemas.microsoft.com/office/word/2012/wordml" xmlns:w16cex="http://schemas.microsoft.com/office/word/2018/wordml/cex" xmlns:w16cid="http://schemas.microsoft.com/office/word/2016/wordml/cid" xmlns:w16="http://schemas.microsoft.com/office/word/2018/wordml" xmlns:w16se="http://schemas.microsoft.com/office/word/2015/wordml/symex" mc:Ignorable="w14 w15 w16se w16cid w16 w16cex">
   <w:docDefaults>
     <w:rPrDefault>
       <w:rPr>
@@ -2577,7 +2894,7 @@
     </w:rPrDefault>
     <w:pPrDefault/>
   </w:docDefaults>
-  <w:latentStyles w:defLockedState="0" w:defUIPriority="99" w:defSemiHidden="0" w:defUnhideWhenUsed="0" w:defQFormat="0" w:count="377">
+  <w:latentStyles w:defLockedState="0" w:defUIPriority="99" w:defSemiHidden="0" w:defUnhideWhenUsed="0" w:defQFormat="0" w:count="376">
     <w:lsdException w:name="Normal" w:uiPriority="0" w:qFormat="1"/>
     <w:lsdException w:name="heading 1" w:uiPriority="9" w:qFormat="1"/>
     <w:lsdException w:name="heading 2" w:semiHidden="1" w:uiPriority="9" w:unhideWhenUsed="1" w:qFormat="1"/>
@@ -2954,7 +3271,6 @@
     <w:lsdException w:name="Hashtag" w:semiHidden="1" w:unhideWhenUsed="1"/>
     <w:lsdException w:name="Unresolved Mention" w:semiHidden="1" w:unhideWhenUsed="1"/>
     <w:lsdException w:name="Smart Link" w:semiHidden="1" w:unhideWhenUsed="1"/>
-    <w:lsdException w:name="Smart Link Error" w:semiHidden="1" w:unhideWhenUsed="1"/>
   </w:latentStyles>
   <w:style w:type="paragraph" w:default="1" w:styleId="Normal">
     <w:name w:val="Normal"/>

</xml_diff>